<commit_message>
added pdf and final tweaks to GDD
</commit_message>
<xml_diff>
--- a/GDD/BOOM_DD (1).docx
+++ b/GDD/BOOM_DD (1).docx
@@ -20,7 +20,7 @@
           <w:r>
             <w:rPr>
               <w:noProof/>
-              <w:lang w:val="en-IE" w:eastAsia="ja-JP"/>
+              <w:lang w:val="en-IE" w:eastAsia="en-IE"/>
             </w:rPr>
             <mc:AlternateContent>
               <mc:Choice Requires="wps">
@@ -85,7 +85,7 @@
                   </wp:anchor>
                 </w:drawing>
               </mc:Choice>
-              <mc:Fallback xmlns:mo="http://schemas.microsoft.com/office/mac/office/2008/main" xmlns:mv="urn:schemas-microsoft-com:mac:vml">
+              <mc:Fallback xmlns:mv="urn:schemas-microsoft-com:mac:vml" xmlns:mo="http://schemas.microsoft.com/office/mac/office/2008/main">
                 <w:pict>
                   <v:rect w14:anchorId="0EF5757D" id="Rectangle_x0020_1" o:spid="_x0000_s1026" style="position:absolute;margin-left:-88.95pt;margin-top:-71.75pt;width:618.25pt;height:189.2pt;z-index:-251659265;visibility:visible;mso-wrap-style:square;mso-width-percent:0;mso-height-percent:0;mso-wrap-distance-left:9pt;mso-wrap-distance-top:0;mso-wrap-distance-right:9pt;mso-wrap-distance-bottom:0;mso-position-horizontal:absolute;mso-position-horizontal-relative:text;mso-position-vertical:absolute;mso-position-vertical-relative:text;mso-width-percent:0;mso-height-percent:0;mso-width-relative:margin;mso-height-relative:margin;v-text-anchor:middle" o:gfxdata="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" fillcolor="black [3200]" strokecolor="black [1600]" strokeweight="1pt"/>
                 </w:pict>
@@ -95,7 +95,7 @@
           <w:r>
             <w:rPr>
               <w:noProof/>
-              <w:lang w:val="en-IE" w:eastAsia="ja-JP"/>
+              <w:lang w:val="en-IE" w:eastAsia="en-IE"/>
             </w:rPr>
             <w:drawing>
               <wp:anchor distT="0" distB="0" distL="114300" distR="114300" simplePos="0" relativeHeight="251687936" behindDoc="0" locked="0" layoutInCell="1" allowOverlap="1" wp14:anchorId="575E6726" wp14:editId="4964FF4E">
@@ -162,7 +162,7 @@
             <w:rPr>
               <w:caps/>
               <w:noProof/>
-              <w:lang w:val="en-IE" w:eastAsia="ja-JP"/>
+              <w:lang w:val="en-IE" w:eastAsia="en-IE"/>
             </w:rPr>
             <mc:AlternateContent>
               <mc:Choice Requires="wps">
@@ -2838,7 +2838,7 @@
           <w:rFonts w:eastAsia="Times New Roman"/>
           <w:noProof/>
           <w:shd w:val="clear" w:color="auto" w:fill="FEFEFE"/>
-          <w:lang w:val="en-IE" w:eastAsia="ja-JP"/>
+          <w:lang w:val="en-IE" w:eastAsia="en-IE"/>
         </w:rPr>
         <w:lastRenderedPageBreak/>
         <w:drawing>
@@ -3099,7 +3099,7 @@
       </w:pPr>
       <w:bookmarkStart w:id="3" w:name="_Toc447898900"/>
       <w:r>
-        <w:t>Core aspects of Gameplay:</w:t>
+        <w:t>Core aspects of Gameplay</w:t>
       </w:r>
       <w:bookmarkEnd w:id="3"/>
     </w:p>
@@ -3107,7 +3107,7 @@
       <w:r>
         <w:rPr>
           <w:noProof/>
-          <w:lang w:val="en-IE" w:eastAsia="ja-JP"/>
+          <w:lang w:val="en-IE" w:eastAsia="en-IE"/>
         </w:rPr>
         <w:drawing>
           <wp:inline distT="0" distB="0" distL="0" distR="0" wp14:anchorId="0FD29F97" wp14:editId="1E41287E">
@@ -3198,16 +3198,34 @@
       <w:r>
         <w:t xml:space="preserve">. </w:t>
       </w:r>
-      <w:hyperlink w:anchor="_Satan’s_Chase_Timer" w:history="1">
+      <w:hyperlink w:anchor="_Satan’s_chase_timer" w:history="1">
         <w:r>
           <w:rPr>
             <w:rStyle w:val="Hyperlink"/>
           </w:rPr>
-          <w:t>Satan’s</w:t>
+          <w:t>Sat</w:t>
+        </w:r>
+        <w:r>
+          <w:rPr>
+            <w:rStyle w:val="Hyperlink"/>
+          </w:rPr>
+          <w:t>a</w:t>
+        </w:r>
+        <w:r>
+          <w:rPr>
+            <w:rStyle w:val="Hyperlink"/>
+          </w:rPr>
+          <w:t>n</w:t>
         </w:r>
       </w:hyperlink>
       <w:r>
-        <w:t xml:space="preserve"> on your heel and gaining on you, and there is no time to stop and figure out how a trap works or how a monster behaves. instead you’ll have to learn by trial and error.</w:t>
+        <w:t xml:space="preserve"> </w:t>
+      </w:r>
+      <w:r>
+        <w:t xml:space="preserve">is </w:t>
+      </w:r>
+      <w:r>
+        <w:t>on your heel and gaining on you, and there is no time to stop and figure out how a trap works or how a monster behaves. instead you’ll have to learn by trial and error.</w:t>
       </w:r>
     </w:p>
     <w:p/>
@@ -3299,7 +3317,13 @@
     <w:p/>
     <w:p>
       <w:r>
-        <w:t>You play an accountant who signed up for a charity run and somehow ended up in hell. Now you’re desperately running to escape.</w:t>
+        <w:t>You play</w:t>
+      </w:r>
+      <w:r>
+        <w:t xml:space="preserve"> Bob,</w:t>
+      </w:r>
+      <w:r>
+        <w:t xml:space="preserve"> an accountant who signed up for a charity run and somehow ended up in hell. Now you’re desperately running to escape.</w:t>
       </w:r>
     </w:p>
     <w:p/>
@@ -3486,7 +3510,18 @@
         </w:r>
       </w:hyperlink>
       <w:r>
-        <w:t xml:space="preserve">) will play, leading in to the title screen. On clicking “Play” the game will begin, starting with the camera on Satan walking toward Bob for 2 seconds and then panning over to Bob over 2 more seconds. The word “RUN” will flash on screen for one second with a voiceover of Satan saying “Run Mortal” and the HUD will appear, showing your speed, shotgun power, and how close Satan is to you. The player will then have control of Bob and begin running. </w:t>
+        <w:t xml:space="preserve">) will play, leading in to the title screen. On clicking “Play” the game will begin, starting with the camera on Satan walking toward Bob for 2 seconds and then panning over to Bob over 2 more seconds. The word “RUN” will flash on screen for one second with a voiceover of Satan saying “Run Mortal” and the </w:t>
+      </w:r>
+      <w:hyperlink w:anchor="_Game_HUD" w:history="1">
+        <w:r>
+          <w:rPr>
+            <w:rStyle w:val="Hyperlink"/>
+          </w:rPr>
+          <w:t>HUD</w:t>
+        </w:r>
+      </w:hyperlink>
+      <w:r>
+        <w:t xml:space="preserve"> will appear, showing your speed, shotgun power, and how close Satan is to you. The player will then have control of Bob and begin running. </w:t>
       </w:r>
     </w:p>
     <w:p/>
@@ -3495,8 +3530,16 @@
         <w:t>The player will first encounter</w:t>
       </w:r>
       <w:r>
-        <w:t xml:space="preserve"> a corridor of static fire traps</w:t>
-      </w:r>
+        <w:t xml:space="preserve"> a corridor of static </w:t>
+      </w:r>
+      <w:hyperlink w:anchor="_Static_Fire_Trap" w:history="1">
+        <w:r>
+          <w:rPr>
+            <w:rStyle w:val="Hyperlink"/>
+          </w:rPr>
+          <w:t>fire traps</w:t>
+        </w:r>
+      </w:hyperlink>
       <w:r>
         <w:t>, allowing them a moment to get a hang of the movement controls while they weave between the flames.</w:t>
       </w:r>
@@ -3504,10 +3547,24 @@
     <w:p/>
     <w:p>
       <w:r>
-        <w:t>Once the player is passed the static fire traps</w:t>
-      </w:r>
-      <w:r>
-        <w:t>, they will encounter a corridor of imps (one at a time, we’re not that cruel) throwing fireballs. This gives them a chance to get the hang of the aim and shoot controls while still dodging with the movement controls.</w:t>
+        <w:t>Once the player has</w:t>
+      </w:r>
+      <w:r>
+        <w:t xml:space="preserve"> passed the static fire traps</w:t>
+      </w:r>
+      <w:r>
+        <w:t xml:space="preserve">, they will encounter a corridor of </w:t>
+      </w:r>
+      <w:hyperlink w:anchor="_Horny_the_Imp" w:history="1">
+        <w:r>
+          <w:rPr>
+            <w:rStyle w:val="Hyperlink"/>
+          </w:rPr>
+          <w:t>imps</w:t>
+        </w:r>
+      </w:hyperlink>
+      <w:r>
+        <w:t xml:space="preserve"> (one at a time, we’re not that cruel) throwing fireballs. This gives them a chance to get the hang of the aim and shoot controls while still dodging with the movement controls.</w:t>
       </w:r>
     </w:p>
     <w:p/>
@@ -3573,7 +3630,7 @@
       <w:r>
         <w:rPr>
           <w:noProof/>
-          <w:lang w:val="en-IE" w:eastAsia="ja-JP"/>
+          <w:lang w:val="en-IE" w:eastAsia="en-IE"/>
         </w:rPr>
         <mc:AlternateContent>
           <mc:Choice Requires="wps">
@@ -3687,7 +3744,7 @@
       <w:r>
         <w:rPr>
           <w:noProof/>
-          <w:lang w:val="en-IE" w:eastAsia="ja-JP"/>
+          <w:lang w:val="en-IE" w:eastAsia="en-IE"/>
         </w:rPr>
         <mc:AlternateContent>
           <mc:Choice Requires="wps">
@@ -3742,7 +3799,7 @@
               </wp:anchor>
             </w:drawing>
           </mc:Choice>
-          <mc:Fallback xmlns:mo="http://schemas.microsoft.com/office/mac/office/2008/main" xmlns:mv="urn:schemas-microsoft-com:mac:vml">
+          <mc:Fallback xmlns:mv="urn:schemas-microsoft-com:mac:vml" xmlns:mo="http://schemas.microsoft.com/office/mac/office/2008/main">
             <w:pict>
               <v:shapetype w14:anchorId="7B22DFBB" id="_x0000_t32" coordsize="21600,21600" o:spt="32" o:oned="t" path="m0,0l21600,21600e" filled="f">
                 <v:path arrowok="t" fillok="f" o:connecttype="none"/>
@@ -3758,7 +3815,7 @@
       <w:r>
         <w:rPr>
           <w:noProof/>
-          <w:lang w:val="en-IE" w:eastAsia="ja-JP"/>
+          <w:lang w:val="en-IE" w:eastAsia="en-IE"/>
         </w:rPr>
         <mc:AlternateContent>
           <mc:Choice Requires="wps">
@@ -3915,7 +3972,7 @@
       <w:r>
         <w:rPr>
           <w:noProof/>
-          <w:lang w:val="en-IE" w:eastAsia="ja-JP"/>
+          <w:lang w:val="en-IE" w:eastAsia="en-IE"/>
         </w:rPr>
         <mc:AlternateContent>
           <mc:Choice Requires="wps">
@@ -4041,7 +4098,7 @@
       <w:r>
         <w:rPr>
           <w:noProof/>
-          <w:lang w:val="en-IE" w:eastAsia="ja-JP"/>
+          <w:lang w:val="en-IE" w:eastAsia="en-IE"/>
         </w:rPr>
         <mc:AlternateContent>
           <mc:Choice Requires="wps">
@@ -4102,7 +4159,7 @@
               </wp:anchor>
             </w:drawing>
           </mc:Choice>
-          <mc:Fallback xmlns:mo="http://schemas.microsoft.com/office/mac/office/2008/main" xmlns:mv="urn:schemas-microsoft-com:mac:vml">
+          <mc:Fallback xmlns:mv="urn:schemas-microsoft-com:mac:vml" xmlns:mo="http://schemas.microsoft.com/office/mac/office/2008/main">
             <w:pict>
               <v:shape w14:anchorId="2518183F" id="Straight_x0020_Arrow_x0020_Connector_x0020_3" o:spid="_x0000_s1026" type="#_x0000_t32" style="position:absolute;margin-left:271.4pt;margin-top:6.85pt;width:95.65pt;height:8.5pt;z-index:251692032;visibility:visible;mso-wrap-style:square;mso-width-percent:0;mso-height-percent:0;mso-wrap-distance-left:9pt;mso-wrap-distance-top:0;mso-wrap-distance-right:9pt;mso-wrap-distance-bottom:0;mso-position-horizontal:absolute;mso-position-horizontal-relative:text;mso-position-vertical:absolute;mso-position-vertical-relative:text;mso-width-percent:0;mso-height-percent:0;mso-width-relative:margin;mso-height-relative:margin" o:gfxdata="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" strokecolor="black [3200]" strokeweight=".5pt">
                 <v:stroke endarrow="block" joinstyle="miter"/>
@@ -4122,7 +4179,7 @@
       <w:r>
         <w:rPr>
           <w:noProof/>
-          <w:lang w:val="en-IE" w:eastAsia="ja-JP"/>
+          <w:lang w:val="en-IE" w:eastAsia="en-IE"/>
         </w:rPr>
         <mc:AlternateContent>
           <mc:Choice Requires="wps">
@@ -4183,7 +4240,7 @@
               </wp:anchor>
             </w:drawing>
           </mc:Choice>
-          <mc:Fallback xmlns:mo="http://schemas.microsoft.com/office/mac/office/2008/main" xmlns:mv="urn:schemas-microsoft-com:mac:vml">
+          <mc:Fallback xmlns:mv="urn:schemas-microsoft-com:mac:vml" xmlns:mo="http://schemas.microsoft.com/office/mac/office/2008/main">
             <w:pict>
               <v:shape w14:anchorId="69200C25" id="Straight_x0020_Arrow_x0020_Connector_x0020_19" o:spid="_x0000_s1026" type="#_x0000_t32" style="position:absolute;margin-left:268.2pt;margin-top:.6pt;width:113.85pt;height:51.2pt;z-index:251679744;visibility:visible;mso-wrap-style:square;mso-width-percent:0;mso-height-percent:0;mso-wrap-distance-left:9pt;mso-wrap-distance-top:0;mso-wrap-distance-right:9pt;mso-wrap-distance-bottom:0;mso-position-horizontal:absolute;mso-position-horizontal-relative:text;mso-position-vertical:absolute;mso-position-vertical-relative:text;mso-width-percent:0;mso-height-percent:0;mso-width-relative:margin;mso-height-relative:margin" o:gfxdata="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" strokecolor="black [3200]" strokeweight=".5pt">
                 <v:stroke endarrow="block" joinstyle="miter"/>
@@ -4195,7 +4252,7 @@
       <w:r>
         <w:rPr>
           <w:noProof/>
-          <w:lang w:val="en-IE" w:eastAsia="ja-JP"/>
+          <w:lang w:val="en-IE" w:eastAsia="en-IE"/>
         </w:rPr>
         <mc:AlternateContent>
           <mc:Choice Requires="wps">
@@ -4256,7 +4313,7 @@
               </wp:anchor>
             </w:drawing>
           </mc:Choice>
-          <mc:Fallback xmlns:mo="http://schemas.microsoft.com/office/mac/office/2008/main" xmlns:mv="urn:schemas-microsoft-com:mac:vml">
+          <mc:Fallback xmlns:mv="urn:schemas-microsoft-com:mac:vml" xmlns:mo="http://schemas.microsoft.com/office/mac/office/2008/main">
             <w:pict>
               <v:shape w14:anchorId="12536E1C" id="Straight_x0020_Arrow_x0020_Connector_x0020_16" o:spid="_x0000_s1026" type="#_x0000_t32" style="position:absolute;margin-left:238pt;margin-top:6.65pt;width:54.05pt;height:45.15pt;z-index:251673600;visibility:visible;mso-wrap-style:square;mso-width-percent:0;mso-height-percent:0;mso-wrap-distance-left:9pt;mso-wrap-distance-top:0;mso-wrap-distance-right:9pt;mso-wrap-distance-bottom:0;mso-position-horizontal:absolute;mso-position-horizontal-relative:text;mso-position-vertical:absolute;mso-position-vertical-relative:text;mso-width-percent:0;mso-height-percent:0;mso-width-relative:margin;mso-height-relative:margin" o:gfxdata="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" strokecolor="black [3200]" strokeweight=".5pt">
                 <v:stroke endarrow="block" joinstyle="miter"/>
@@ -4268,7 +4325,7 @@
       <w:r>
         <w:rPr>
           <w:noProof/>
-          <w:lang w:val="en-IE" w:eastAsia="ja-JP"/>
+          <w:lang w:val="en-IE" w:eastAsia="en-IE"/>
         </w:rPr>
         <mc:AlternateContent>
           <mc:Choice Requires="wps">
@@ -4329,7 +4386,7 @@
               </wp:anchor>
             </w:drawing>
           </mc:Choice>
-          <mc:Fallback xmlns:mo="http://schemas.microsoft.com/office/mac/office/2008/main" xmlns:mv="urn:schemas-microsoft-com:mac:vml">
+          <mc:Fallback xmlns:mv="urn:schemas-microsoft-com:mac:vml" xmlns:mo="http://schemas.microsoft.com/office/mac/office/2008/main">
             <w:pict>
               <v:shape w14:anchorId="463EF89E" id="Straight_x0020_Arrow_x0020_Connector_x0020_15" o:spid="_x0000_s1026" type="#_x0000_t32" style="position:absolute;margin-left:175.05pt;margin-top:6.65pt;width:44.95pt;height:45.15pt;flip:x;z-index:251671552;visibility:visible;mso-wrap-style:square;mso-width-percent:0;mso-height-percent:0;mso-wrap-distance-left:9pt;mso-wrap-distance-top:0;mso-wrap-distance-right:9pt;mso-wrap-distance-bottom:0;mso-position-horizontal:absolute;mso-position-horizontal-relative:text;mso-position-vertical:absolute;mso-position-vertical-relative:text;mso-width-percent:0;mso-height-percent:0;mso-width-relative:margin;mso-height-relative:margin" o:gfxdata="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" strokecolor="black [3200]" strokeweight=".5pt">
                 <v:stroke endarrow="block" joinstyle="miter"/>
@@ -4341,7 +4398,7 @@
       <w:r>
         <w:rPr>
           <w:noProof/>
-          <w:lang w:val="en-IE" w:eastAsia="ja-JP"/>
+          <w:lang w:val="en-IE" w:eastAsia="en-IE"/>
         </w:rPr>
         <mc:AlternateContent>
           <mc:Choice Requires="wps">
@@ -4402,7 +4459,7 @@
               </wp:anchor>
             </w:drawing>
           </mc:Choice>
-          <mc:Fallback xmlns:mo="http://schemas.microsoft.com/office/mac/office/2008/main" xmlns:mv="urn:schemas-microsoft-com:mac:vml">
+          <mc:Fallback xmlns:mv="urn:schemas-microsoft-com:mac:vml" xmlns:mo="http://schemas.microsoft.com/office/mac/office/2008/main">
             <w:pict>
               <v:shape w14:anchorId="224B65DB" id="Straight_x0020_Arrow_x0020_Connector_x0020_10" o:spid="_x0000_s1026" type="#_x0000_t32" style="position:absolute;margin-left:58.05pt;margin-top:6.65pt;width:134.85pt;height:45.15pt;flip:x;z-index:251665408;visibility:visible;mso-wrap-style:square;mso-width-percent:0;mso-height-percent:0;mso-wrap-distance-left:9pt;mso-wrap-distance-top:0;mso-wrap-distance-right:9pt;mso-wrap-distance-bottom:0;mso-position-horizontal:absolute;mso-position-horizontal-relative:text;mso-position-vertical:absolute;mso-position-vertical-relative:text;mso-width-percent:0;mso-height-percent:0;mso-width-relative:margin;mso-height-relative:margin" o:gfxdata="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" strokecolor="black [3200]" strokeweight=".5pt">
                 <v:stroke endarrow="block" joinstyle="miter"/>
@@ -4437,7 +4494,7 @@
       <w:r>
         <w:rPr>
           <w:noProof/>
-          <w:lang w:val="en-IE" w:eastAsia="ja-JP"/>
+          <w:lang w:val="en-IE" w:eastAsia="en-IE"/>
         </w:rPr>
         <mc:AlternateContent>
           <mc:Choice Requires="wps">
@@ -4551,7 +4608,7 @@
       <w:r>
         <w:rPr>
           <w:noProof/>
-          <w:lang w:val="en-IE" w:eastAsia="ja-JP"/>
+          <w:lang w:val="en-IE" w:eastAsia="en-IE"/>
         </w:rPr>
         <mc:AlternateContent>
           <mc:Choice Requires="wps">
@@ -4665,7 +4722,7 @@
       <w:r>
         <w:rPr>
           <w:noProof/>
-          <w:lang w:val="en-IE" w:eastAsia="ja-JP"/>
+          <w:lang w:val="en-IE" w:eastAsia="en-IE"/>
         </w:rPr>
         <mc:AlternateContent>
           <mc:Choice Requires="wps">
@@ -4782,7 +4839,7 @@
       <w:r>
         <w:rPr>
           <w:noProof/>
-          <w:lang w:val="en-IE" w:eastAsia="ja-JP"/>
+          <w:lang w:val="en-IE" w:eastAsia="en-IE"/>
         </w:rPr>
         <mc:AlternateContent>
           <mc:Choice Requires="wps">
@@ -4907,7 +4964,7 @@
       <w:r>
         <w:rPr>
           <w:noProof/>
-          <w:lang w:val="en-IE" w:eastAsia="ja-JP"/>
+          <w:lang w:val="en-IE" w:eastAsia="en-IE"/>
         </w:rPr>
         <mc:AlternateContent>
           <mc:Choice Requires="wps">
@@ -4992,7 +5049,7 @@
       <w:r>
         <w:rPr>
           <w:noProof/>
-          <w:lang w:val="en-IE" w:eastAsia="ja-JP"/>
+          <w:lang w:val="en-IE" w:eastAsia="en-IE"/>
         </w:rPr>
         <mc:AlternateContent>
           <mc:Choice Requires="wps">
@@ -5651,7 +5708,7 @@
       <w:r>
         <w:rPr>
           <w:noProof/>
-          <w:lang w:val="en-IE" w:eastAsia="ja-JP"/>
+          <w:lang w:val="en-IE" w:eastAsia="en-IE"/>
         </w:rPr>
         <w:drawing>
           <wp:inline distT="0" distB="0" distL="0" distR="0" wp14:anchorId="3AB8FC31" wp14:editId="4911768B">
@@ -6024,6 +6081,8 @@
         <w:pStyle w:val="Heading2"/>
       </w:pPr>
       <w:bookmarkStart w:id="16" w:name="_Toc447898912"/>
+      <w:bookmarkStart w:id="17" w:name="_Game_HUD"/>
+      <w:bookmarkEnd w:id="17"/>
       <w:r>
         <w:lastRenderedPageBreak/>
         <w:t xml:space="preserve">Game </w:t>
@@ -6107,7 +6166,7 @@
         <w:rPr>
           <w:rFonts w:eastAsia="Times New Roman"/>
           <w:noProof/>
-          <w:lang w:val="en-IE" w:eastAsia="ja-JP"/>
+          <w:lang w:val="en-IE" w:eastAsia="en-IE"/>
         </w:rPr>
         <mc:AlternateContent>
           <mc:Choice Requires="wps">
@@ -6217,7 +6276,7 @@
         <w:rPr>
           <w:rFonts w:eastAsia="Times New Roman"/>
           <w:noProof/>
-          <w:lang w:val="en-IE" w:eastAsia="ja-JP"/>
+          <w:lang w:val="en-IE" w:eastAsia="en-IE"/>
         </w:rPr>
         <mc:AlternateContent>
           <mc:Choice Requires="wps">
@@ -6291,7 +6350,7 @@
         <w:rPr>
           <w:rFonts w:eastAsia="Times New Roman"/>
           <w:noProof/>
-          <w:lang w:val="en-IE" w:eastAsia="ja-JP"/>
+          <w:lang w:val="en-IE" w:eastAsia="en-IE"/>
         </w:rPr>
         <mc:AlternateContent>
           <mc:Choice Requires="wps">
@@ -6365,7 +6424,7 @@
         <w:rPr>
           <w:rFonts w:eastAsia="Times New Roman"/>
           <w:noProof/>
-          <w:lang w:val="en-IE" w:eastAsia="ja-JP"/>
+          <w:lang w:val="en-IE" w:eastAsia="en-IE"/>
         </w:rPr>
         <mc:AlternateContent>
           <mc:Choice Requires="wps">
@@ -6469,7 +6528,7 @@
         <w:rPr>
           <w:rFonts w:eastAsia="Times New Roman"/>
           <w:noProof/>
-          <w:lang w:val="en-IE" w:eastAsia="ja-JP"/>
+          <w:lang w:val="en-IE" w:eastAsia="en-IE"/>
         </w:rPr>
         <mc:AlternateContent>
           <mc:Choice Requires="wps">
@@ -6595,7 +6654,7 @@
         <w:rPr>
           <w:rFonts w:eastAsia="Times New Roman"/>
           <w:noProof/>
-          <w:lang w:val="en-IE" w:eastAsia="ja-JP"/>
+          <w:lang w:val="en-IE" w:eastAsia="en-IE"/>
         </w:rPr>
         <mc:AlternateContent>
           <mc:Choice Requires="wps">
@@ -6669,7 +6728,7 @@
         <w:rPr>
           <w:rFonts w:eastAsia="Times New Roman"/>
           <w:noProof/>
-          <w:lang w:val="en-IE" w:eastAsia="ja-JP"/>
+          <w:lang w:val="en-IE" w:eastAsia="en-IE"/>
         </w:rPr>
         <mc:AlternateContent>
           <mc:Choice Requires="wps">
@@ -6793,7 +6852,7 @@
         <w:rPr>
           <w:rFonts w:eastAsia="Times New Roman"/>
           <w:noProof/>
-          <w:lang w:val="en-IE" w:eastAsia="ja-JP"/>
+          <w:lang w:val="en-IE" w:eastAsia="en-IE"/>
         </w:rPr>
         <mc:AlternateContent>
           <mc:Choice Requires="wps">
@@ -6900,7 +6959,7 @@
         <w:rPr>
           <w:rFonts w:eastAsia="Times New Roman"/>
           <w:noProof/>
-          <w:lang w:val="en-IE" w:eastAsia="ja-JP"/>
+          <w:lang w:val="en-IE" w:eastAsia="en-IE"/>
         </w:rPr>
         <mc:AlternateContent>
           <mc:Choice Requires="wps">
@@ -7019,7 +7078,7 @@
         <w:rPr>
           <w:rFonts w:eastAsia="Times New Roman"/>
           <w:noProof/>
-          <w:lang w:val="en-IE" w:eastAsia="ja-JP"/>
+          <w:lang w:val="en-IE" w:eastAsia="en-IE"/>
         </w:rPr>
         <mc:AlternateContent>
           <mc:Choice Requires="wps">
@@ -7095,7 +7154,7 @@
         <w:rPr>
           <w:rFonts w:eastAsia="Times New Roman"/>
           <w:noProof/>
-          <w:lang w:val="en-IE" w:eastAsia="ja-JP"/>
+          <w:lang w:val="en-IE" w:eastAsia="en-IE"/>
         </w:rPr>
         <mc:AlternateContent>
           <mc:Choice Requires="wps">
@@ -7175,11 +7234,11 @@
       <w:pPr>
         <w:pStyle w:val="Heading2"/>
       </w:pPr>
-      <w:bookmarkStart w:id="17" w:name="_Toc447898913"/>
+      <w:bookmarkStart w:id="18" w:name="_Toc447898913"/>
       <w:r>
         <w:t>Sound</w:t>
       </w:r>
-      <w:bookmarkEnd w:id="17"/>
+      <w:bookmarkEnd w:id="18"/>
     </w:p>
     <w:p>
       <w:pPr>
@@ -7993,12 +8052,12 @@
       <w:pPr>
         <w:pStyle w:val="Heading2"/>
       </w:pPr>
-      <w:bookmarkStart w:id="18" w:name="_Toc447898914"/>
+      <w:bookmarkStart w:id="19" w:name="_Toc447898914"/>
       <w:r>
         <w:lastRenderedPageBreak/>
         <w:t>Music</w:t>
       </w:r>
-      <w:bookmarkEnd w:id="18"/>
+      <w:bookmarkEnd w:id="19"/>
     </w:p>
     <w:p>
       <w:pPr>
@@ -8171,11 +8230,11 @@
       <w:pPr>
         <w:pStyle w:val="Heading2"/>
       </w:pPr>
-      <w:bookmarkStart w:id="19" w:name="_Toc447898915"/>
+      <w:bookmarkStart w:id="20" w:name="_Toc447898915"/>
       <w:r>
         <w:t>Controls</w:t>
       </w:r>
-      <w:bookmarkEnd w:id="19"/>
+      <w:bookmarkEnd w:id="20"/>
     </w:p>
     <w:p>
       <w:r>
@@ -8190,7 +8249,7 @@
           <w:shd w:val="clear" w:color="auto" w:fill="FEFEFE"/>
         </w:rPr>
       </w:pPr>
-      <w:bookmarkStart w:id="20" w:name="_Toc447898916"/>
+      <w:bookmarkStart w:id="21" w:name="_Toc447898916"/>
       <w:r>
         <w:rPr>
           <w:rFonts w:eastAsia="Times New Roman"/>
@@ -8198,7 +8257,7 @@
         </w:rPr>
         <w:t>For PC</w:t>
       </w:r>
-      <w:bookmarkEnd w:id="20"/>
+      <w:bookmarkEnd w:id="21"/>
     </w:p>
     <w:p>
       <w:pPr>
@@ -8253,7 +8312,7 @@
       <w:r>
         <w:rPr>
           <w:noProof/>
-          <w:lang w:val="en-IE" w:eastAsia="ja-JP"/>
+          <w:lang w:val="en-IE" w:eastAsia="en-IE"/>
         </w:rPr>
         <mc:AlternateContent>
           <mc:Choice Requires="wps">
@@ -8380,7 +8439,7 @@
         <w:rPr>
           <w:rFonts w:eastAsia="Times New Roman"/>
           <w:noProof/>
-          <w:lang w:val="en-IE" w:eastAsia="ja-JP"/>
+          <w:lang w:val="en-IE" w:eastAsia="en-IE"/>
         </w:rPr>
         <mc:AlternateContent>
           <mc:Choice Requires="wps">
@@ -8458,7 +8517,7 @@
         <w:rPr>
           <w:rFonts w:eastAsia="Times New Roman"/>
           <w:noProof/>
-          <w:lang w:val="en-IE" w:eastAsia="ja-JP"/>
+          <w:lang w:val="en-IE" w:eastAsia="en-IE"/>
         </w:rPr>
         <mc:AlternateContent>
           <mc:Choice Requires="wps">
@@ -8531,7 +8590,7 @@
       <w:r>
         <w:rPr>
           <w:noProof/>
-          <w:lang w:val="en-IE" w:eastAsia="ja-JP"/>
+          <w:lang w:val="en-IE" w:eastAsia="en-IE"/>
         </w:rPr>
         <mc:AlternateContent>
           <mc:Choice Requires="wps">
@@ -8648,7 +8707,7 @@
         <w:rPr>
           <w:rFonts w:eastAsia="Times New Roman"/>
           <w:noProof/>
-          <w:lang w:val="en-IE" w:eastAsia="ja-JP"/>
+          <w:lang w:val="en-IE" w:eastAsia="en-IE"/>
         </w:rPr>
         <mc:AlternateContent>
           <mc:Choice Requires="wps">
@@ -8721,7 +8780,7 @@
       <w:r>
         <w:rPr>
           <w:noProof/>
-          <w:lang w:val="en-IE" w:eastAsia="ja-JP"/>
+          <w:lang w:val="en-IE" w:eastAsia="en-IE"/>
         </w:rPr>
         <mc:AlternateContent>
           <mc:Choice Requires="wps">
@@ -8839,7 +8898,7 @@
           <w:rFonts w:eastAsia="Times New Roman"/>
           <w:noProof/>
           <w:shd w:val="clear" w:color="auto" w:fill="FEFEFE"/>
-          <w:lang w:val="en-IE" w:eastAsia="ja-JP"/>
+          <w:lang w:val="en-IE" w:eastAsia="en-IE"/>
         </w:rPr>
         <w:drawing>
           <wp:anchor distT="0" distB="0" distL="114300" distR="114300" simplePos="0" relativeHeight="251656190" behindDoc="1" locked="0" layoutInCell="1" allowOverlap="1" wp14:anchorId="78305BE4" wp14:editId="6F4B9770">
@@ -8981,7 +9040,7 @@
         <w:rPr>
           <w:rFonts w:eastAsia="Times New Roman"/>
           <w:noProof/>
-          <w:lang w:val="en-IE" w:eastAsia="ja-JP"/>
+          <w:lang w:val="en-IE" w:eastAsia="en-IE"/>
         </w:rPr>
         <mc:AlternateContent>
           <mc:Choice Requires="wps">
@@ -9070,7 +9129,7 @@
       <w:r>
         <w:rPr>
           <w:noProof/>
-          <w:lang w:val="en-IE" w:eastAsia="ja-JP"/>
+          <w:lang w:val="en-IE" w:eastAsia="en-IE"/>
         </w:rPr>
         <mc:AlternateContent>
           <mc:Choice Requires="wps">
@@ -9232,7 +9291,7 @@
           <w:shd w:val="clear" w:color="auto" w:fill="FEFEFE"/>
         </w:rPr>
       </w:pPr>
-      <w:bookmarkStart w:id="21" w:name="_Toc447898917"/>
+      <w:bookmarkStart w:id="22" w:name="_Toc447898917"/>
       <w:r>
         <w:rPr>
           <w:rFonts w:eastAsia="Times New Roman"/>
@@ -9241,7 +9300,7 @@
         <w:lastRenderedPageBreak/>
         <w:t>For Mobile</w:t>
       </w:r>
-      <w:bookmarkEnd w:id="21"/>
+      <w:bookmarkEnd w:id="22"/>
     </w:p>
     <w:p>
       <w:pPr>
@@ -9308,23 +9367,31 @@
           <w:shd w:val="clear" w:color="auto" w:fill="FEFEFE"/>
         </w:rPr>
       </w:pPr>
+    </w:p>
+    <w:p>
+      <w:pPr>
+        <w:rPr>
+          <w:rFonts w:eastAsia="Times New Roman"/>
+          <w:shd w:val="clear" w:color="auto" w:fill="FEFEFE"/>
+        </w:rPr>
+      </w:pPr>
       <w:r>
         <w:rPr>
           <w:rFonts w:eastAsia="Times New Roman"/>
           <w:noProof/>
           <w:shd w:val="clear" w:color="auto" w:fill="FEFEFE"/>
-          <w:lang w:val="en-IE" w:eastAsia="ja-JP"/>
+          <w:lang w:val="en-IE" w:eastAsia="en-IE"/>
         </w:rPr>
         <mc:AlternateContent>
           <mc:Choice Requires="wps">
             <w:drawing>
-              <wp:anchor distT="0" distB="0" distL="114300" distR="114300" simplePos="0" relativeHeight="251736064" behindDoc="0" locked="0" layoutInCell="1" allowOverlap="1" wp14:anchorId="12BCBBDE" wp14:editId="5EE3AFA4">
+              <wp:anchor distT="0" distB="0" distL="114300" distR="114300" simplePos="0" relativeHeight="251736064" behindDoc="0" locked="0" layoutInCell="1" allowOverlap="1" wp14:anchorId="12BCBBDE" wp14:editId="3F3E8ED8">
                 <wp:simplePos x="0" y="0"/>
                 <wp:positionH relativeFrom="column">
-                  <wp:posOffset>152400</wp:posOffset>
+                  <wp:posOffset>66675</wp:posOffset>
                 </wp:positionH>
                 <wp:positionV relativeFrom="paragraph">
-                  <wp:posOffset>15875</wp:posOffset>
+                  <wp:posOffset>12065</wp:posOffset>
                 </wp:positionV>
                 <wp:extent cx="904875" cy="742950"/>
                 <wp:effectExtent l="0" t="0" r="28575" b="19050"/>
@@ -9408,7 +9475,7 @@
           </mc:Choice>
           <mc:Fallback>
             <w:pict>
-              <v:oval w14:anchorId="12BCBBDE" id="Oval 210" o:spid="_x0000_s1044" style="position:absolute;margin-left:12pt;margin-top:1.25pt;width:71.25pt;height:58.5pt;z-index:251736064;visibility:visible;mso-wrap-style:square;mso-width-percent:0;mso-height-percent:0;mso-wrap-distance-left:9pt;mso-wrap-distance-top:0;mso-wrap-distance-right:9pt;mso-wrap-distance-bottom:0;mso-position-horizontal:absolute;mso-position-horizontal-relative:text;mso-position-vertical:absolute;mso-position-vertical-relative:text;mso-width-percent:0;mso-height-percent:0;mso-width-relative:margin;mso-height-relative:margin;v-text-anchor:middle" o:gfxdata="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" fillcolor="black [3200]" strokecolor="black [1600]" strokeweight="1pt">
+              <v:oval w14:anchorId="12BCBBDE" id="Oval 210" o:spid="_x0000_s1044" style="position:absolute;margin-left:5.25pt;margin-top:.95pt;width:71.25pt;height:58.5pt;z-index:251736064;visibility:visible;mso-wrap-style:square;mso-width-percent:0;mso-height-percent:0;mso-wrap-distance-left:9pt;mso-wrap-distance-top:0;mso-wrap-distance-right:9pt;mso-wrap-distance-bottom:0;mso-position-horizontal:absolute;mso-position-horizontal-relative:text;mso-position-vertical:absolute;mso-position-vertical-relative:text;mso-width-percent:0;mso-height-percent:0;mso-width-relative:margin;mso-height-relative:margin;v-text-anchor:middle" o:gfxdata="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" fillcolor="black [3200]" strokecolor="black [1600]" strokeweight="1pt">
                 <v:stroke joinstyle="miter"/>
                 <v:textbox>
                   <w:txbxContent>
@@ -9428,19 +9495,11 @@
           </mc:Fallback>
         </mc:AlternateContent>
       </w:r>
-    </w:p>
-    <w:p>
-      <w:pPr>
-        <w:rPr>
-          <w:rFonts w:eastAsia="Times New Roman"/>
-          <w:shd w:val="clear" w:color="auto" w:fill="FEFEFE"/>
-        </w:rPr>
-      </w:pPr>
       <w:r>
         <w:rPr>
           <w:rFonts w:eastAsia="Times New Roman"/>
           <w:noProof/>
-          <w:lang w:val="en-IE" w:eastAsia="ja-JP"/>
+          <w:lang w:val="en-IE" w:eastAsia="en-IE"/>
         </w:rPr>
         <w:drawing>
           <wp:anchor distT="0" distB="0" distL="114300" distR="114300" simplePos="0" relativeHeight="251655165" behindDoc="0" locked="0" layoutInCell="1" allowOverlap="1" wp14:anchorId="3A529E4A" wp14:editId="32395F42">
@@ -9508,7 +9567,7 @@
       <w:r>
         <w:rPr>
           <w:noProof/>
-          <w:lang w:val="en-IE" w:eastAsia="ja-JP"/>
+          <w:lang w:val="en-IE" w:eastAsia="en-IE"/>
         </w:rPr>
         <mc:AlternateContent>
           <mc:Choice Requires="wps">
@@ -9626,7 +9685,7 @@
       <w:r>
         <w:rPr>
           <w:noProof/>
-          <w:lang w:val="en-IE" w:eastAsia="ja-JP"/>
+          <w:lang w:val="en-IE" w:eastAsia="en-IE"/>
         </w:rPr>
         <mc:AlternateContent>
           <mc:Choice Requires="wps">
@@ -9740,12 +9799,12 @@
       <w:r>
         <w:rPr>
           <w:noProof/>
-          <w:lang w:val="en-IE" w:eastAsia="ja-JP"/>
+          <w:lang w:val="en-IE" w:eastAsia="en-IE"/>
         </w:rPr>
         <mc:AlternateContent>
           <mc:Choice Requires="wps">
             <w:drawing>
-              <wp:anchor distT="0" distB="0" distL="114300" distR="114300" simplePos="0" relativeHeight="251739136" behindDoc="0" locked="0" layoutInCell="1" allowOverlap="1" wp14:anchorId="45D57E3D" wp14:editId="28034738">
+              <wp:anchor distT="0" distB="0" distL="114300" distR="114300" simplePos="0" relativeHeight="251739136" behindDoc="0" locked="0" layoutInCell="1" allowOverlap="1" wp14:anchorId="45D57E3D" wp14:editId="19143E44">
                 <wp:simplePos x="0" y="0"/>
                 <wp:positionH relativeFrom="column">
                   <wp:posOffset>885825</wp:posOffset>
@@ -9803,7 +9862,11 @@
           </mc:Choice>
           <mc:Fallback>
             <w:pict>
-              <v:shape w14:anchorId="05D4BB72" id="Straight Arrow Connector 216" o:spid="_x0000_s1026" type="#_x0000_t32" style="position:absolute;margin-left:69.75pt;margin-top:167.95pt;width:57.6pt;height:31.5pt;flip:y;z-index:251739136;visibility:visible;mso-wrap-style:square;mso-width-percent:0;mso-height-percent:0;mso-wrap-distance-left:9pt;mso-wrap-distance-top:0;mso-wrap-distance-right:9pt;mso-wrap-distance-bottom:0;mso-position-horizontal:absolute;mso-position-horizontal-relative:text;mso-position-vertical:absolute;mso-position-vertical-relative:text;mso-width-percent:0;mso-height-percent:0;mso-width-relative:margin;mso-height-relative:margin" o:gfxdata="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" strokecolor="black [3200]" strokeweight=".5pt">
+              <v:shapetype w14:anchorId="5F36E35B" id="_x0000_t32" coordsize="21600,21600" o:spt="32" o:oned="t" path="m,l21600,21600e" filled="f">
+                <v:path arrowok="t" fillok="f" o:connecttype="none"/>
+                <o:lock v:ext="edit" shapetype="t"/>
+              </v:shapetype>
+              <v:shape id="Straight Arrow Connector 216" o:spid="_x0000_s1026" type="#_x0000_t32" style="position:absolute;margin-left:69.75pt;margin-top:167.95pt;width:57.6pt;height:31.5pt;flip:y;z-index:251739136;visibility:visible;mso-wrap-style:square;mso-width-percent:0;mso-height-percent:0;mso-wrap-distance-left:9pt;mso-wrap-distance-top:0;mso-wrap-distance-right:9pt;mso-wrap-distance-bottom:0;mso-position-horizontal:absolute;mso-position-horizontal-relative:text;mso-position-vertical:absolute;mso-position-vertical-relative:text;mso-width-percent:0;mso-height-percent:0;mso-width-relative:margin;mso-height-relative:margin" o:gfxdata="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" strokecolor="black [3200]" strokeweight=".5pt">
                 <v:stroke endarrow="block" joinstyle="miter"/>
               </v:shape>
             </w:pict>
@@ -9812,83 +9875,8 @@
       </w:r>
       <w:r>
         <w:rPr>
-          <w:rFonts w:eastAsia="Times New Roman"/>
           <w:noProof/>
-          <w:shd w:val="clear" w:color="auto" w:fill="FEFEFE"/>
-          <w:lang w:val="en-IE" w:eastAsia="ja-JP"/>
-        </w:rPr>
-        <mc:AlternateContent>
-          <mc:Choice Requires="wps">
-            <w:drawing>
-              <wp:anchor distT="0" distB="0" distL="114300" distR="114300" simplePos="0" relativeHeight="251737088" behindDoc="0" locked="0" layoutInCell="1" allowOverlap="1" wp14:anchorId="62B7FB6B" wp14:editId="314B1221">
-                <wp:simplePos x="0" y="0"/>
-                <wp:positionH relativeFrom="column">
-                  <wp:posOffset>1009015</wp:posOffset>
-                </wp:positionH>
-                <wp:positionV relativeFrom="paragraph">
-                  <wp:posOffset>92075</wp:posOffset>
-                </wp:positionV>
-                <wp:extent cx="352425" cy="45085"/>
-                <wp:effectExtent l="0" t="38100" r="28575" b="88265"/>
-                <wp:wrapNone/>
-                <wp:docPr id="211" name="Straight Arrow Connector 211"/>
-                <wp:cNvGraphicFramePr/>
-                <a:graphic xmlns:a="http://schemas.openxmlformats.org/drawingml/2006/main">
-                  <a:graphicData uri="http://schemas.microsoft.com/office/word/2010/wordprocessingShape">
-                    <wps:wsp>
-                      <wps:cNvCnPr/>
-                      <wps:spPr>
-                        <a:xfrm>
-                          <a:off x="0" y="0"/>
-                          <a:ext cx="352425" cy="45085"/>
-                        </a:xfrm>
-                        <a:prstGeom prst="straightConnector1">
-                          <a:avLst/>
-                        </a:prstGeom>
-                        <a:ln>
-                          <a:tailEnd type="triangle"/>
-                        </a:ln>
-                      </wps:spPr>
-                      <wps:style>
-                        <a:lnRef idx="1">
-                          <a:schemeClr val="dk1"/>
-                        </a:lnRef>
-                        <a:fillRef idx="0">
-                          <a:schemeClr val="dk1"/>
-                        </a:fillRef>
-                        <a:effectRef idx="0">
-                          <a:schemeClr val="dk1"/>
-                        </a:effectRef>
-                        <a:fontRef idx="minor">
-                          <a:schemeClr val="tx1"/>
-                        </a:fontRef>
-                      </wps:style>
-                      <wps:bodyPr/>
-                    </wps:wsp>
-                  </a:graphicData>
-                </a:graphic>
-                <wp14:sizeRelH relativeFrom="margin">
-                  <wp14:pctWidth>0</wp14:pctWidth>
-                </wp14:sizeRelH>
-                <wp14:sizeRelV relativeFrom="margin">
-                  <wp14:pctHeight>0</wp14:pctHeight>
-                </wp14:sizeRelV>
-              </wp:anchor>
-            </w:drawing>
-          </mc:Choice>
-          <mc:Fallback>
-            <w:pict>
-              <v:shape w14:anchorId="3E1979A5" id="Straight Arrow Connector 211" o:spid="_x0000_s1026" type="#_x0000_t32" style="position:absolute;margin-left:79.45pt;margin-top:7.25pt;width:27.75pt;height:3.55pt;z-index:251737088;visibility:visible;mso-wrap-style:square;mso-width-percent:0;mso-height-percent:0;mso-wrap-distance-left:9pt;mso-wrap-distance-top:0;mso-wrap-distance-right:9pt;mso-wrap-distance-bottom:0;mso-position-horizontal:absolute;mso-position-horizontal-relative:text;mso-position-vertical:absolute;mso-position-vertical-relative:text;mso-width-percent:0;mso-height-percent:0;mso-width-relative:margin;mso-height-relative:margin" o:gfxdata="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" strokecolor="black [3200]" strokeweight=".5pt">
-                <v:stroke endarrow="block" joinstyle="miter"/>
-              </v:shape>
-            </w:pict>
-          </mc:Fallback>
-        </mc:AlternateContent>
-      </w:r>
-      <w:r>
-        <w:rPr>
-          <w:noProof/>
-          <w:lang w:val="en-IE" w:eastAsia="ja-JP"/>
+          <w:lang w:val="en-IE" w:eastAsia="en-IE"/>
         </w:rPr>
         <mc:AlternateContent>
           <mc:Choice Requires="wps">
@@ -9966,6 +9954,81 @@
           <w:shd w:val="clear" w:color="auto" w:fill="FEFEFE"/>
         </w:rPr>
       </w:pPr>
+      <w:r>
+        <w:rPr>
+          <w:rFonts w:eastAsia="Times New Roman"/>
+          <w:noProof/>
+          <w:shd w:val="clear" w:color="auto" w:fill="FEFEFE"/>
+          <w:lang w:val="en-IE" w:eastAsia="en-IE"/>
+        </w:rPr>
+        <mc:AlternateContent>
+          <mc:Choice Requires="wps">
+            <w:drawing>
+              <wp:anchor distT="0" distB="0" distL="114300" distR="114300" simplePos="0" relativeHeight="251737088" behindDoc="0" locked="0" layoutInCell="1" allowOverlap="1" wp14:anchorId="62B7FB6B" wp14:editId="57116F05">
+                <wp:simplePos x="0" y="0"/>
+                <wp:positionH relativeFrom="column">
+                  <wp:posOffset>933450</wp:posOffset>
+                </wp:positionH>
+                <wp:positionV relativeFrom="paragraph">
+                  <wp:posOffset>50165</wp:posOffset>
+                </wp:positionV>
+                <wp:extent cx="314325" cy="45719"/>
+                <wp:effectExtent l="0" t="57150" r="28575" b="50165"/>
+                <wp:wrapNone/>
+                <wp:docPr id="211" name="Straight Arrow Connector 211"/>
+                <wp:cNvGraphicFramePr/>
+                <a:graphic xmlns:a="http://schemas.openxmlformats.org/drawingml/2006/main">
+                  <a:graphicData uri="http://schemas.microsoft.com/office/word/2010/wordprocessingShape">
+                    <wps:wsp>
+                      <wps:cNvCnPr/>
+                      <wps:spPr>
+                        <a:xfrm flipV="1">
+                          <a:off x="0" y="0"/>
+                          <a:ext cx="314325" cy="45719"/>
+                        </a:xfrm>
+                        <a:prstGeom prst="straightConnector1">
+                          <a:avLst/>
+                        </a:prstGeom>
+                        <a:ln>
+                          <a:tailEnd type="triangle"/>
+                        </a:ln>
+                      </wps:spPr>
+                      <wps:style>
+                        <a:lnRef idx="1">
+                          <a:schemeClr val="dk1"/>
+                        </a:lnRef>
+                        <a:fillRef idx="0">
+                          <a:schemeClr val="dk1"/>
+                        </a:fillRef>
+                        <a:effectRef idx="0">
+                          <a:schemeClr val="dk1"/>
+                        </a:effectRef>
+                        <a:fontRef idx="minor">
+                          <a:schemeClr val="tx1"/>
+                        </a:fontRef>
+                      </wps:style>
+                      <wps:bodyPr/>
+                    </wps:wsp>
+                  </a:graphicData>
+                </a:graphic>
+                <wp14:sizeRelH relativeFrom="margin">
+                  <wp14:pctWidth>0</wp14:pctWidth>
+                </wp14:sizeRelH>
+                <wp14:sizeRelV relativeFrom="margin">
+                  <wp14:pctHeight>0</wp14:pctHeight>
+                </wp14:sizeRelV>
+              </wp:anchor>
+            </w:drawing>
+          </mc:Choice>
+          <mc:Fallback>
+            <w:pict>
+              <v:shape w14:anchorId="74BEAB7D" id="Straight Arrow Connector 211" o:spid="_x0000_s1026" type="#_x0000_t32" style="position:absolute;margin-left:73.5pt;margin-top:3.95pt;width:24.75pt;height:3.6pt;flip:y;z-index:251737088;visibility:visible;mso-wrap-style:square;mso-width-percent:0;mso-height-percent:0;mso-wrap-distance-left:9pt;mso-wrap-distance-top:0;mso-wrap-distance-right:9pt;mso-wrap-distance-bottom:0;mso-position-horizontal:absolute;mso-position-horizontal-relative:text;mso-position-vertical:absolute;mso-position-vertical-relative:text;mso-width-percent:0;mso-height-percent:0;mso-width-relative:margin;mso-height-relative:margin" o:gfxdata="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" strokecolor="black [3200]" strokeweight=".5pt">
+                <v:stroke endarrow="block" joinstyle="miter"/>
+              </v:shape>
+            </w:pict>
+          </mc:Fallback>
+        </mc:AlternateContent>
+      </w:r>
     </w:p>
     <w:p>
       <w:pPr>
@@ -10111,35 +10174,93 @@
           <w:tab w:val="center" w:pos="4510"/>
         </w:tabs>
       </w:pPr>
-      <w:bookmarkStart w:id="22" w:name="_Toc447898918"/>
+      <w:bookmarkStart w:id="23" w:name="_Toc447898918"/>
+      <w:bookmarkStart w:id="24" w:name="_Satan’s_chase_timer"/>
+      <w:bookmarkEnd w:id="24"/>
       <w:r>
         <w:t>Satan’s chase timer</w:t>
       </w:r>
-      <w:bookmarkEnd w:id="22"/>
-    </w:p>
-    <w:p>
-      <w:r>
-        <w:t>Satan, like the player, will start off moving slowly.</w:t>
-      </w:r>
-      <w:r>
-        <w:t xml:space="preserve"> Satan’s speed will increase based on a static acceleration, while the player’s speed will be based on player inputs and power ups. Because his speed is increasing</w:t>
-      </w:r>
-      <w:r>
-        <w:t xml:space="preserve"> linearly, we can calculate how long it will take him to reach the end of the level. This will effectively act as a cooldown timer, and will allow us to set goals in regards to how fast a player finishes the level. </w:t>
-      </w:r>
-    </w:p>
-    <w:p/>
+      <w:bookmarkEnd w:id="23"/>
+    </w:p>
+    <w:p>
+      <w:r>
+        <w:t xml:space="preserve">When the game begins Satan is placed 20 meters behind the player. Satan </w:t>
+      </w:r>
+      <w:r>
+        <w:t>will start out slower than the player</w:t>
+      </w:r>
+      <w:r>
+        <w:t xml:space="preserve"> and his</w:t>
+      </w:r>
+      <w:r>
+        <w:t xml:space="preserve"> speed will</w:t>
+      </w:r>
+      <w:r>
+        <w:t xml:space="preserve"> </w:t>
+      </w:r>
+      <w:r>
+        <w:t>gradual</w:t>
+      </w:r>
+      <w:r>
+        <w:t>ly</w:t>
+      </w:r>
+      <w:r>
+        <w:t xml:space="preserve"> increase based on</w:t>
+      </w:r>
+      <w:r>
+        <w:t xml:space="preserve"> static</w:t>
+      </w:r>
+      <w:r>
+        <w:t xml:space="preserve"> acceleration.</w:t>
+      </w:r>
+      <w:r>
+        <w:t xml:space="preserve"> </w:t>
+      </w:r>
+      <w:r>
+        <w:t>By comparison, the</w:t>
+      </w:r>
+      <w:r>
+        <w:t xml:space="preserve"> player’s speed will be based on player inputs and power ups. </w:t>
+      </w:r>
+      <w:r>
+        <w:t>Satan’s</w:t>
+      </w:r>
+      <w:r>
+        <w:t xml:space="preserve"> speed </w:t>
+      </w:r>
+      <w:r>
+        <w:t>will increase linearly so</w:t>
+      </w:r>
+      <w:r>
+        <w:t xml:space="preserve"> we can calculate how long it will take him to reach the end of the level. This will effectively act as a</w:t>
+      </w:r>
+      <w:r>
+        <w:t>n</w:t>
+      </w:r>
+      <w:r>
+        <w:t xml:space="preserve"> </w:t>
+      </w:r>
+      <w:r>
+        <w:t>enrage</w:t>
+      </w:r>
+      <w:r>
+        <w:t xml:space="preserve"> timer, and will allow us to set goals in regards to how fa</w:t>
+      </w:r>
+      <w:r>
+        <w:t>st a player finishes the level.</w:t>
+      </w:r>
+    </w:p>
     <w:p>
       <w:pPr>
         <w:pStyle w:val="Heading2"/>
       </w:pPr>
-      <w:bookmarkStart w:id="23" w:name="_Monsters"/>
-      <w:bookmarkStart w:id="24" w:name="_Toc447898919"/>
-      <w:bookmarkEnd w:id="23"/>
+      <w:bookmarkStart w:id="25" w:name="_Monsters"/>
+      <w:bookmarkStart w:id="26" w:name="_Toc447898919"/>
+      <w:bookmarkEnd w:id="25"/>
       <w:r>
         <w:t>Monsters</w:t>
       </w:r>
-      <w:bookmarkEnd w:id="24"/>
+      <w:bookmarkEnd w:id="26"/>
     </w:p>
     <w:p>
       <w:r>
@@ -10150,11 +10271,13 @@
       <w:pPr>
         <w:pStyle w:val="Heading3"/>
       </w:pPr>
-      <w:bookmarkStart w:id="25" w:name="_Toc447898920"/>
+      <w:bookmarkStart w:id="27" w:name="_Toc447898920"/>
+      <w:bookmarkStart w:id="28" w:name="_Horny_the_Imp"/>
+      <w:bookmarkEnd w:id="28"/>
       <w:r>
         <w:rPr>
           <w:noProof/>
-          <w:lang w:val="en-IE" w:eastAsia="ja-JP"/>
+          <w:lang w:val="en-IE" w:eastAsia="en-IE"/>
         </w:rPr>
         <w:drawing>
           <wp:anchor distT="0" distB="0" distL="114300" distR="114300" simplePos="0" relativeHeight="251713536" behindDoc="0" locked="0" layoutInCell="1" allowOverlap="1" wp14:anchorId="7738CBC6" wp14:editId="4933E7B2">
@@ -10225,7 +10348,7 @@
       <w:r>
         <w:t xml:space="preserve"> the Imp</w:t>
       </w:r>
-      <w:bookmarkEnd w:id="25"/>
+      <w:bookmarkEnd w:id="27"/>
     </w:p>
     <w:p>
       <w:r>
@@ -10240,7 +10363,7 @@
       <w:r>
         <w:rPr>
           <w:noProof/>
-          <w:lang w:val="en-IE" w:eastAsia="ja-JP"/>
+          <w:lang w:val="en-IE" w:eastAsia="en-IE"/>
         </w:rPr>
         <w:lastRenderedPageBreak/>
         <w:drawing>
@@ -10320,11 +10443,11 @@
       <w:pPr>
         <w:pStyle w:val="Heading3"/>
       </w:pPr>
-      <w:bookmarkStart w:id="26" w:name="_Toc447898921"/>
+      <w:bookmarkStart w:id="29" w:name="_Toc447898921"/>
       <w:r>
         <w:t>Spot the Hell-pup</w:t>
       </w:r>
-      <w:bookmarkEnd w:id="26"/>
+      <w:bookmarkEnd w:id="29"/>
     </w:p>
     <w:p>
       <w:r>
@@ -10369,7 +10492,7 @@
       <w:r>
         <w:rPr>
           <w:noProof/>
-          <w:lang w:val="en-IE" w:eastAsia="ja-JP"/>
+          <w:lang w:val="en-IE" w:eastAsia="en-IE"/>
         </w:rPr>
         <w:drawing>
           <wp:anchor distT="0" distB="0" distL="114300" distR="114300" simplePos="0" relativeHeight="251714560" behindDoc="0" locked="0" layoutInCell="1" allowOverlap="1" wp14:anchorId="26A0974A" wp14:editId="5BE188BE">
@@ -10439,18 +10562,24 @@
       <w:pPr>
         <w:pStyle w:val="Heading3"/>
       </w:pPr>
-      <w:bookmarkStart w:id="27" w:name="_Toc447898922"/>
-      <w:r>
-        <w:t>Rosy the Demon</w:t>
-      </w:r>
-      <w:bookmarkEnd w:id="27"/>
+      <w:bookmarkStart w:id="30" w:name="_Toc447898922"/>
+      <w:r>
+        <w:t xml:space="preserve">Rosy the </w:t>
+      </w:r>
+      <w:bookmarkEnd w:id="30"/>
+      <w:r>
+        <w:t>Minotaur</w:t>
+      </w:r>
     </w:p>
     <w:p>
       <w:r>
         <w:t xml:space="preserve">Rosy </w:t>
       </w:r>
       <w:r>
-        <w:t>the demon is a minotaur is the slowest monster and can take the most damage. Rosy will take 3 shotgun blasts to kill. Upon activation Rosy will slowly walk towards the player</w:t>
+        <w:t xml:space="preserve">the minotaur </w:t>
+      </w:r>
+      <w:r>
+        <w:t>is the slowest monster and can take the most damage. Rosy will take 3 shotgun blasts to kill. Upon activation Rosy will slowly walk towards the player</w:t>
       </w:r>
       <w:r>
         <w:t xml:space="preserve"> shielding herself with her axe. Once within 2 character lengths she will begin</w:t>
@@ -10474,13 +10603,13 @@
       <w:pPr>
         <w:pStyle w:val="Heading2"/>
       </w:pPr>
-      <w:bookmarkStart w:id="28" w:name="_Traps"/>
-      <w:bookmarkStart w:id="29" w:name="_Toc447898923"/>
-      <w:bookmarkEnd w:id="28"/>
+      <w:bookmarkStart w:id="31" w:name="_Traps"/>
+      <w:bookmarkStart w:id="32" w:name="_Toc447898923"/>
+      <w:bookmarkEnd w:id="31"/>
       <w:r>
         <w:t>Traps</w:t>
       </w:r>
-      <w:bookmarkEnd w:id="29"/>
+      <w:bookmarkEnd w:id="32"/>
     </w:p>
     <w:p>
       <w:r>
@@ -10495,6 +10624,8 @@
       <w:pPr>
         <w:pStyle w:val="Heading4"/>
       </w:pPr>
+      <w:bookmarkStart w:id="33" w:name="_Static_Fire_Trap"/>
+      <w:bookmarkEnd w:id="33"/>
       <w:r>
         <w:t>Static Fire Trap</w:t>
       </w:r>
@@ -10533,13 +10664,13 @@
         <w:t>When walked over these stationary traps will slow you down</w:t>
       </w:r>
       <w:r>
-        <w:t xml:space="preserve"> by 70%</w:t>
-      </w:r>
-      <w:r>
-        <w:t xml:space="preserve"> when you walk over them</w:t>
-      </w:r>
-      <w:r>
-        <w:t>. Once out of the trap your speed returns to normal.</w:t>
+        <w:t xml:space="preserve"> by 70</w:t>
+      </w:r>
+      <w:r>
+        <w:t>%.</w:t>
+      </w:r>
+      <w:r>
+        <w:t xml:space="preserve"> Once out of the trap your speed returns to normal.</w:t>
       </w:r>
     </w:p>
     <w:p/>
@@ -10548,32 +10679,29 @@
         <w:pStyle w:val="Heading4"/>
       </w:pPr>
       <w:r>
-        <w:t>Moving Traps</w:t>
-      </w:r>
-    </w:p>
-    <w:p>
-      <w:r>
-        <w:t>These traps will move back and forth and will instantly kill the player, must use careful timing to avoid. (swinging axes, retracting spikes, etc</w:t>
-      </w:r>
-      <w:r>
-        <w:t>.</w:t>
-      </w:r>
-      <w:r>
-        <w:t>)</w:t>
+        <w:t>Flamethrower Traps</w:t>
+      </w:r>
+    </w:p>
+    <w:p>
+      <w:r>
+        <w:t xml:space="preserve">These traps will </w:t>
+      </w:r>
+      <w:r>
+        <w:t>switch between active and inactive every half second, making the player have to time his movements to avoid getting killed.</w:t>
       </w:r>
     </w:p>
     <w:p>
       <w:pPr>
         <w:pStyle w:val="Heading2"/>
       </w:pPr>
-      <w:bookmarkStart w:id="30" w:name="_Power-Ups"/>
-      <w:bookmarkStart w:id="31" w:name="_Toc447898924"/>
-      <w:bookmarkEnd w:id="30"/>
+      <w:bookmarkStart w:id="34" w:name="_Power-Ups"/>
+      <w:bookmarkStart w:id="35" w:name="_Toc447898924"/>
+      <w:bookmarkEnd w:id="34"/>
       <w:r>
         <w:lastRenderedPageBreak/>
         <w:t>Power-Ups</w:t>
       </w:r>
-      <w:bookmarkEnd w:id="31"/>
+      <w:bookmarkEnd w:id="35"/>
     </w:p>
     <w:p>
       <w:r>
@@ -10626,13 +10754,13 @@
       <w:pPr>
         <w:pStyle w:val="Heading3"/>
       </w:pPr>
-      <w:bookmarkStart w:id="32" w:name="_Speed"/>
-      <w:bookmarkStart w:id="33" w:name="_Toc447898925"/>
-      <w:bookmarkEnd w:id="32"/>
+      <w:bookmarkStart w:id="36" w:name="_Speed"/>
+      <w:bookmarkStart w:id="37" w:name="_Toc447898925"/>
+      <w:bookmarkEnd w:id="36"/>
       <w:r>
         <w:t>Speed</w:t>
       </w:r>
-      <w:bookmarkEnd w:id="33"/>
+      <w:bookmarkEnd w:id="37"/>
     </w:p>
     <w:p>
       <w:r>
@@ -10659,13 +10787,13 @@
       <w:pPr>
         <w:pStyle w:val="Heading3"/>
       </w:pPr>
-      <w:bookmarkStart w:id="34" w:name="_Shotgun"/>
-      <w:bookmarkStart w:id="35" w:name="_Toc447898926"/>
-      <w:bookmarkEnd w:id="34"/>
+      <w:bookmarkStart w:id="38" w:name="_Shotgun"/>
+      <w:bookmarkStart w:id="39" w:name="_Toc447898926"/>
+      <w:bookmarkEnd w:id="38"/>
       <w:r>
         <w:t>Shotgun</w:t>
       </w:r>
-      <w:bookmarkEnd w:id="35"/>
+      <w:bookmarkEnd w:id="39"/>
     </w:p>
     <w:p>
       <w:r>
@@ -10686,11 +10814,11 @@
       <w:pPr>
         <w:pStyle w:val="Heading2"/>
       </w:pPr>
-      <w:bookmarkStart w:id="36" w:name="_Toc447898927"/>
+      <w:bookmarkStart w:id="40" w:name="_Toc447898927"/>
       <w:r>
         <w:t>Level Design</w:t>
       </w:r>
-      <w:bookmarkEnd w:id="36"/>
+      <w:bookmarkEnd w:id="40"/>
     </w:p>
     <w:p>
       <w:r>
@@ -10705,7 +10833,7 @@
           <w:lang w:val="en-IE" w:eastAsia="ja-JP"/>
         </w:rPr>
       </w:pPr>
-      <w:bookmarkStart w:id="37" w:name="_Toc447898928"/>
+      <w:bookmarkStart w:id="41" w:name="_Toc447898928"/>
       <w:r>
         <w:rPr>
           <w:noProof/>
@@ -10713,7 +10841,7 @@
         </w:rPr>
         <w:t>Level Editor</w:t>
       </w:r>
-      <w:bookmarkEnd w:id="37"/>
+      <w:bookmarkEnd w:id="41"/>
       <w:r>
         <w:rPr>
           <w:noProof/>
@@ -10732,12 +10860,18 @@
         <w:rPr>
           <w:lang w:val="en-IE" w:eastAsia="ja-JP"/>
         </w:rPr>
-        <w:t xml:space="preserve">We plan to make a level editor to speed up the level design process. This tool will allow us to draw the </w:t>
+        <w:t>The game will contain a</w:t>
       </w:r>
       <w:r>
         <w:rPr>
           <w:lang w:val="en-IE" w:eastAsia="ja-JP"/>
         </w:rPr>
+        <w:t xml:space="preserve"> level editor to speed up the level design process. This tool will allow us to draw the </w:t>
+      </w:r>
+      <w:r>
+        <w:rPr>
+          <w:lang w:val="en-IE" w:eastAsia="ja-JP"/>
+        </w:rPr>
         <w:t>level’s path</w:t>
       </w:r>
       <w:r>
@@ -10763,15 +10897,21 @@
       <w:pPr>
         <w:pStyle w:val="Heading2"/>
       </w:pPr>
-      <w:bookmarkStart w:id="38" w:name="_Toc447898929"/>
+      <w:bookmarkStart w:id="42" w:name="_Toc447898929"/>
       <w:r>
         <w:t>Plot</w:t>
       </w:r>
-      <w:bookmarkEnd w:id="38"/>
-    </w:p>
-    <w:p>
-      <w:r>
-        <w:t xml:space="preserve">You’re no marine. You’re Bob, an accountant, who happened to sign up for a local charity run. You thought you’d take a shortcut but ended up in the bowels of hell. Now, armed with a </w:t>
+      <w:bookmarkEnd w:id="42"/>
+    </w:p>
+    <w:p>
+      <w:r>
+        <w:t>You’re Bob, an accountant, who sign</w:t>
+      </w:r>
+      <w:r>
+        <w:t>ed</w:t>
+      </w:r>
+      <w:r>
+        <w:t xml:space="preserve"> up for a local charity run. You thought you’d take a shortcut but ended up in the bowels of hell. Now, armed with a </w:t>
       </w:r>
       <w:r>
         <w:t xml:space="preserve">holy </w:t>
@@ -10792,18 +10932,18 @@
       <w:pPr>
         <w:pStyle w:val="Heading2"/>
       </w:pPr>
-      <w:bookmarkStart w:id="39" w:name="_Cinematics"/>
-      <w:bookmarkStart w:id="40" w:name="_Cinematics_1"/>
-      <w:bookmarkStart w:id="41" w:name="_Cinematics_2"/>
-      <w:bookmarkStart w:id="42" w:name="_Toc447898930"/>
-      <w:bookmarkEnd w:id="39"/>
-      <w:bookmarkEnd w:id="40"/>
-      <w:bookmarkEnd w:id="41"/>
+      <w:bookmarkStart w:id="43" w:name="_Cinematics"/>
+      <w:bookmarkStart w:id="44" w:name="_Cinematics_1"/>
+      <w:bookmarkStart w:id="45" w:name="_Cinematics_2"/>
+      <w:bookmarkStart w:id="46" w:name="_Toc447898930"/>
+      <w:bookmarkEnd w:id="43"/>
+      <w:bookmarkEnd w:id="44"/>
+      <w:bookmarkEnd w:id="45"/>
       <w:r>
         <w:lastRenderedPageBreak/>
         <w:t>Cinematics</w:t>
       </w:r>
-      <w:bookmarkEnd w:id="42"/>
+      <w:bookmarkEnd w:id="46"/>
     </w:p>
     <w:p>
       <w:r>
@@ -10812,6 +10952,11 @@
       <w:r>
         <w:t xml:space="preserve"> with bits of animation thrown in</w:t>
       </w:r>
+      <w:r>
+        <w:t>.</w:t>
+      </w:r>
+      <w:bookmarkStart w:id="47" w:name="_GoBack"/>
+      <w:bookmarkEnd w:id="47"/>
     </w:p>
     <w:p/>
     <w:p>
@@ -10882,7 +11027,13 @@
         <w:t>-</w:t>
       </w:r>
       <w:r>
-        <w:t>time winner employee of the month at bob’s accounting firm, Bob’s arch</w:t>
+        <w:t>time w</w:t>
+      </w:r>
+      <w:r>
+        <w:t>inner employee of the month at B</w:t>
+      </w:r>
+      <w:r>
+        <w:t>ob’s accounting firm, Bob’s arch</w:t>
       </w:r>
       <w:r>
         <w:t>-nemesis</w:t>
@@ -10939,7 +11090,13 @@
         <w:t>Bob in the bowels of hell:</w:t>
       </w:r>
       <w:r>
-        <w:t xml:space="preserve"> “I think I might be lost”</w:t>
+        <w:t xml:space="preserve"> “I think I might be lost</w:t>
+      </w:r>
+      <w:r>
+        <w:t>!</w:t>
+      </w:r>
+      <w:r>
+        <w:t>”</w:t>
       </w:r>
     </w:p>
     <w:p>
@@ -11136,8 +11293,6 @@
       <w:r>
         <w:t>(If in first place:) Gary: “Well done Bob!” Bob: “Fuck you Gary.”</w:t>
       </w:r>
-      <w:bookmarkStart w:id="43" w:name="_GoBack"/>
-      <w:bookmarkEnd w:id="43"/>
     </w:p>
     <w:sectPr>
       <w:type w:val="continuous"/>
@@ -15395,7 +15550,7 @@
 </file>
 
 <file path=customXml/itemProps1.xml><?xml version="1.0" encoding="utf-8"?>
-<ds:datastoreItem xmlns:ds="http://schemas.openxmlformats.org/officeDocument/2006/customXml" ds:itemID="{83598765-7F8A-4339-B7FC-80F704CDCA52}">
+<ds:datastoreItem xmlns:ds="http://schemas.openxmlformats.org/officeDocument/2006/customXml" ds:itemID="{07977C3F-0F10-46D2-B694-C8B9DC5BCA4B}">
   <ds:schemaRefs>
     <ds:schemaRef ds:uri="http://schemas.openxmlformats.org/officeDocument/2006/bibliography"/>
   </ds:schemaRefs>

</xml_diff>